<commit_message>
task 4.4 completion. Added pdf
</commit_message>
<xml_diff>
--- a/#8_Task_4.4/Danylenko_task4_4.docx
+++ b/#8_Task_4.4/Danylenko_task4_4.docx
@@ -55,7 +55,6 @@
       <w:r>
         <w:rPr>
           <w:rStyle w:val="fontstyle01"/>
-          <w:lang/>
         </w:rPr>
         <w:t>4</w:t>
       </w:r>
@@ -114,7 +113,6 @@
         <w:jc w:val="center"/>
         <w:rPr>
           <w:rStyle w:val="fontstyle01"/>
-          <w:lang/>
         </w:rPr>
       </w:pPr>
       <w:r>
@@ -132,7 +130,6 @@
       <w:r>
         <w:rPr>
           <w:rStyle w:val="fontstyle01"/>
-          <w:lang/>
         </w:rPr>
         <w:t>4</w:t>
       </w:r>
@@ -145,7 +142,6 @@
       <w:r>
         <w:rPr>
           <w:rStyle w:val="fontstyle01"/>
-          <w:lang/>
         </w:rPr>
         <w:t>4</w:t>
       </w:r>
@@ -155,6 +151,45 @@
         <w:spacing w:after="0" w:line="240" w:lineRule="auto"/>
         <w:rPr>
           <w:rStyle w:val="fontstyle01"/>
+          <w:b/>
+          <w:sz w:val="36"/>
+          <w:lang w:val="ru-RU"/>
+        </w:rPr>
+      </w:pPr>
+      <w:proofErr w:type="spellStart"/>
+      <w:r>
+        <w:rPr>
+          <w:rStyle w:val="fontstyle01"/>
+          <w:b/>
+          <w:sz w:val="36"/>
+        </w:rPr>
+        <w:t>Danylenko</w:t>
+      </w:r>
+      <w:proofErr w:type="spellEnd"/>
+      <w:r>
+        <w:rPr>
+          <w:rStyle w:val="fontstyle01"/>
+          <w:b/>
+          <w:sz w:val="36"/>
+          <w:lang w:val="ru-RU"/>
+        </w:rPr>
+        <w:t xml:space="preserve"> – </w:t>
+      </w:r>
+      <w:r>
+        <w:rPr>
+          <w:rStyle w:val="fontstyle01"/>
+          <w:b/>
+          <w:sz w:val="36"/>
+        </w:rPr>
+        <w:t>Homework</w:t>
+      </w:r>
+    </w:p>
+    <w:p>
+      <w:pPr>
+        <w:spacing w:after="0" w:line="240" w:lineRule="auto"/>
+        <w:rPr>
+          <w:rStyle w:val="fontstyle01"/>
+          <w:lang w:val="ru-RU"/>
         </w:rPr>
       </w:pPr>
     </w:p>
@@ -312,7 +347,7 @@
       <w:r>
         <w:rPr>
           <w:rStyle w:val="fontstyle01"/>
-          <w:lang/>
+          <w:lang w:val="ru-RU"/>
         </w:rPr>
         <w:t xml:space="preserve"> </w:t>
       </w:r>
@@ -409,7 +444,7 @@
       <w:r>
         <w:rPr>
           <w:rStyle w:val="fontstyle01"/>
-          <w:lang/>
+          <w:lang w:val="ru-RU"/>
         </w:rPr>
         <w:t xml:space="preserve"> </w:t>
       </w:r>
@@ -524,7 +559,7 @@
       <w:r>
         <w:rPr>
           <w:rStyle w:val="fontstyle01"/>
-          <w:lang/>
+          <w:lang w:val="ru-RU"/>
         </w:rPr>
         <w:t xml:space="preserve"> </w:t>
       </w:r>
@@ -643,7 +678,7 @@
       <w:r>
         <w:rPr>
           <w:rStyle w:val="fontstyle01"/>
-          <w:lang/>
+          <w:lang w:val="ru-RU"/>
         </w:rPr>
         <w:t xml:space="preserve"> </w:t>
       </w:r>
@@ -696,7 +731,7 @@
       <w:r>
         <w:rPr>
           <w:rStyle w:val="fontstyle01"/>
-          <w:lang/>
+          <w:lang w:val="ru-RU"/>
         </w:rPr>
         <w:t xml:space="preserve"> </w:t>
       </w:r>
@@ -902,7 +937,6 @@
       <w:r>
         <w:rPr>
           <w:rStyle w:val="fontstyle01"/>
-          <w:lang/>
         </w:rPr>
         <w:t xml:space="preserve"> </w:t>
       </w:r>
@@ -1172,8 +1206,16 @@
         <w:rPr>
           <w:rStyle w:val="fontstyle01"/>
           <w:b/>
-        </w:rPr>
-        <w:t xml:space="preserve">Saved: </w:t>
+          <w:color w:val="C45911" w:themeColor="accent2" w:themeShade="BF"/>
+        </w:rPr>
+        <w:t>Saved</w:t>
+      </w:r>
+      <w:r>
+        <w:rPr>
+          <w:rStyle w:val="fontstyle01"/>
+          <w:b/>
+        </w:rPr>
+        <w:t xml:space="preserve">: </w:t>
       </w:r>
       <w:r>
         <w:rPr>
@@ -1238,6 +1280,17 @@
         <w:jc w:val="both"/>
         <w:rPr>
           <w:rStyle w:val="fontstyle01"/>
+          <w:lang w:val="ru-RU"/>
+        </w:rPr>
+      </w:pPr>
+    </w:p>
+    <w:p>
+      <w:pPr>
+        <w:spacing w:after="0" w:line="240" w:lineRule="auto"/>
+        <w:jc w:val="both"/>
+        <w:rPr>
+          <w:rStyle w:val="fontstyle01"/>
+          <w:lang w:val="ru-RU"/>
         </w:rPr>
       </w:pPr>
       <w:r>
@@ -1302,7 +1355,7 @@
       <w:r>
         <w:rPr>
           <w:rStyle w:val="fontstyle01"/>
-          <w:lang/>
+          <w:lang w:val="ru-RU"/>
         </w:rPr>
         <w:t xml:space="preserve"> </w:t>
       </w:r>
@@ -1316,7 +1369,7 @@
       <w:r>
         <w:rPr>
           <w:rStyle w:val="fontstyle01"/>
-          <w:lang/>
+          <w:lang w:val="ru-RU"/>
         </w:rPr>
         <w:t xml:space="preserve"> </w:t>
       </w:r>
@@ -1450,7 +1503,7 @@
       <w:r>
         <w:rPr>
           <w:rStyle w:val="fontstyle01"/>
-          <w:lang/>
+          <w:lang w:val="ru-RU"/>
         </w:rPr>
         <w:t>командную последовательность</w:t>
       </w:r>
@@ -1464,7 +1517,7 @@
       <w:r>
         <w:rPr>
           <w:rStyle w:val="fontstyle01"/>
-          <w:lang/>
+          <w:lang w:val="ru-RU"/>
         </w:rPr>
         <w:t>ая</w:t>
       </w:r>
@@ -1478,7 +1531,7 @@
       <w:r>
         <w:rPr>
           <w:rStyle w:val="fontstyle01"/>
-          <w:lang/>
+          <w:lang w:val="ru-RU"/>
         </w:rPr>
         <w:t xml:space="preserve"> </w:t>
       </w:r>
@@ -1520,7 +1573,7 @@
       <w:r>
         <w:rPr>
           <w:rStyle w:val="fontstyle01"/>
-          <w:lang/>
+          <w:lang w:val="ru-RU"/>
         </w:rPr>
         <w:t xml:space="preserve"> </w:t>
       </w:r>
@@ -1550,7 +1603,7 @@
       <w:r>
         <w:rPr>
           <w:rStyle w:val="fontstyle01"/>
-          <w:lang/>
+          <w:lang w:val="ru-RU"/>
         </w:rPr>
         <w:t xml:space="preserve"> </w:t>
       </w:r>
@@ -1561,52 +1614,6 @@
         </w:rPr>
         <w:t xml:space="preserve">каталогов. </w:t>
       </w:r>
-      <w:r>
-        <w:rPr>
-          <w:rStyle w:val="fontstyle01"/>
-          <w:lang w:val="ru-RU"/>
-        </w:rPr>
-        <w:t>(</w:t>
-      </w:r>
-      <w:r>
-        <w:rPr>
-          <w:rStyle w:val="fontstyle01"/>
-        </w:rPr>
-        <w:t>screenshot</w:t>
-      </w:r>
-      <w:r>
-        <w:rPr>
-          <w:rStyle w:val="fontstyle01"/>
-          <w:lang w:val="ru-RU"/>
-        </w:rPr>
-        <w:t xml:space="preserve"> </w:t>
-      </w:r>
-      <w:r>
-        <w:rPr>
-          <w:rStyle w:val="fontstyle01"/>
-        </w:rPr>
-        <w:t>with</w:t>
-      </w:r>
-      <w:r>
-        <w:rPr>
-          <w:rStyle w:val="fontstyle01"/>
-          <w:lang w:val="ru-RU"/>
-        </w:rPr>
-        <w:t xml:space="preserve"> </w:t>
-      </w:r>
-      <w:r>
-        <w:rPr>
-          <w:rStyle w:val="fontstyle01"/>
-        </w:rPr>
-        <w:t>commands</w:t>
-      </w:r>
-      <w:r>
-        <w:rPr>
-          <w:rStyle w:val="fontstyle01"/>
-          <w:lang w:val="ru-RU"/>
-        </w:rPr>
-        <w:t>)</w:t>
-      </w:r>
     </w:p>
     <w:p>
       <w:pPr>
@@ -1614,7 +1621,177 @@
         <w:jc w:val="both"/>
         <w:rPr>
           <w:rStyle w:val="fontstyle01"/>
-          <w:lang/>
+          <w:color w:val="C45911" w:themeColor="accent2" w:themeShade="BF"/>
+        </w:rPr>
+      </w:pPr>
+      <w:r>
+        <w:rPr>
+          <w:rStyle w:val="fontstyle01"/>
+          <w:color w:val="C45911" w:themeColor="accent2" w:themeShade="BF"/>
+          <w:lang w:val="uk-UA"/>
+        </w:rPr>
+        <w:t>«</w:t>
+      </w:r>
+      <w:proofErr w:type="spellStart"/>
+      <w:r>
+        <w:rPr>
+          <w:rStyle w:val="fontstyle01"/>
+          <w:color w:val="C45911" w:themeColor="accent2" w:themeShade="BF"/>
+        </w:rPr>
+        <w:t>ls</w:t>
+      </w:r>
+      <w:proofErr w:type="spellEnd"/>
+      <w:r>
+        <w:rPr>
+          <w:rStyle w:val="fontstyle01"/>
+          <w:color w:val="C45911" w:themeColor="accent2" w:themeShade="BF"/>
+          <w:lang w:val="uk-UA"/>
+        </w:rPr>
+        <w:t>»</w:t>
+      </w:r>
+      <w:r>
+        <w:rPr>
+          <w:rStyle w:val="fontstyle01"/>
+          <w:color w:val="C45911" w:themeColor="accent2" w:themeShade="BF"/>
+        </w:rPr>
+        <w:t xml:space="preserve"> success status is 0: need to use &amp;&amp; for consequent command after success </w:t>
+      </w:r>
+    </w:p>
+    <w:p>
+      <w:pPr>
+        <w:spacing w:after="0" w:line="240" w:lineRule="auto"/>
+        <w:jc w:val="both"/>
+        <w:rPr>
+          <w:rStyle w:val="fontstyle01"/>
+        </w:rPr>
+      </w:pPr>
+      <w:r>
+        <w:rPr>
+          <w:rFonts w:ascii="Calibri" w:hAnsi="Calibri" w:cs="Calibri"/>
+          <w:noProof/>
+          <w:color w:val="000000"/>
+          <w:sz w:val="28"/>
+          <w:szCs w:val="28"/>
+          <w:lang w:val="ru-RU" w:eastAsia="ru-RU"/>
+        </w:rPr>
+        <w:drawing>
+          <wp:inline distT="0" distB="0" distL="0" distR="0">
+            <wp:extent cx="2346388" cy="1346200"/>
+            <wp:effectExtent l="19050" t="0" r="0" b="0"/>
+            <wp:docPr id="58" name="Рисунок 58"/>
+            <wp:cNvGraphicFramePr>
+              <a:graphicFrameLocks xmlns:a="http://schemas.openxmlformats.org/drawingml/2006/main" noChangeAspect="1"/>
+            </wp:cNvGraphicFramePr>
+            <a:graphic xmlns:a="http://schemas.openxmlformats.org/drawingml/2006/main">
+              <a:graphicData uri="http://schemas.openxmlformats.org/drawingml/2006/picture">
+                <pic:pic xmlns:pic="http://schemas.openxmlformats.org/drawingml/2006/picture">
+                  <pic:nvPicPr>
+                    <pic:cNvPr id="0" name="Picture 58"/>
+                    <pic:cNvPicPr>
+                      <a:picLocks noChangeAspect="1" noChangeArrowheads="1"/>
+                    </pic:cNvPicPr>
+                  </pic:nvPicPr>
+                  <pic:blipFill>
+                    <a:blip r:embed="rId13" cstate="print"/>
+                    <a:srcRect/>
+                    <a:stretch>
+                      <a:fillRect/>
+                    </a:stretch>
+                  </pic:blipFill>
+                  <pic:spPr bwMode="auto">
+                    <a:xfrm>
+                      <a:off x="0" y="0"/>
+                      <a:ext cx="2347875" cy="1347053"/>
+                    </a:xfrm>
+                    <a:prstGeom prst="rect">
+                      <a:avLst/>
+                    </a:prstGeom>
+                    <a:noFill/>
+                    <a:ln w="9525">
+                      <a:noFill/>
+                      <a:miter lim="800000"/>
+                      <a:headEnd/>
+                      <a:tailEnd/>
+                    </a:ln>
+                  </pic:spPr>
+                </pic:pic>
+              </a:graphicData>
+            </a:graphic>
+          </wp:inline>
+        </w:drawing>
+      </w:r>
+    </w:p>
+    <w:p>
+      <w:pPr>
+        <w:spacing w:after="0" w:line="240" w:lineRule="auto"/>
+        <w:jc w:val="both"/>
+        <w:rPr>
+          <w:rStyle w:val="fontstyle01"/>
+        </w:rPr>
+      </w:pPr>
+      <w:r>
+        <w:rPr>
+          <w:rFonts w:ascii="Calibri" w:hAnsi="Calibri" w:cs="Calibri"/>
+          <w:noProof/>
+          <w:color w:val="000000"/>
+          <w:sz w:val="28"/>
+          <w:szCs w:val="28"/>
+          <w:lang w:val="ru-RU" w:eastAsia="ru-RU"/>
+        </w:rPr>
+        <w:drawing>
+          <wp:inline distT="0" distB="0" distL="0" distR="0">
+            <wp:extent cx="4567653" cy="4806950"/>
+            <wp:effectExtent l="19050" t="0" r="4347" b="0"/>
+            <wp:docPr id="61" name="Рисунок 61"/>
+            <wp:cNvGraphicFramePr>
+              <a:graphicFrameLocks xmlns:a="http://schemas.openxmlformats.org/drawingml/2006/main" noChangeAspect="1"/>
+            </wp:cNvGraphicFramePr>
+            <a:graphic xmlns:a="http://schemas.openxmlformats.org/drawingml/2006/main">
+              <a:graphicData uri="http://schemas.openxmlformats.org/drawingml/2006/picture">
+                <pic:pic xmlns:pic="http://schemas.openxmlformats.org/drawingml/2006/picture">
+                  <pic:nvPicPr>
+                    <pic:cNvPr id="0" name="Picture 61"/>
+                    <pic:cNvPicPr>
+                      <a:picLocks noChangeAspect="1" noChangeArrowheads="1"/>
+                    </pic:cNvPicPr>
+                  </pic:nvPicPr>
+                  <pic:blipFill>
+                    <a:blip r:embed="rId14" cstate="print"/>
+                    <a:srcRect/>
+                    <a:stretch>
+                      <a:fillRect/>
+                    </a:stretch>
+                  </pic:blipFill>
+                  <pic:spPr bwMode="auto">
+                    <a:xfrm>
+                      <a:off x="0" y="0"/>
+                      <a:ext cx="4570436" cy="4809878"/>
+                    </a:xfrm>
+                    <a:prstGeom prst="rect">
+                      <a:avLst/>
+                    </a:prstGeom>
+                    <a:noFill/>
+                    <a:ln w="9525">
+                      <a:noFill/>
+                      <a:miter lim="800000"/>
+                      <a:headEnd/>
+                      <a:tailEnd/>
+                    </a:ln>
+                  </pic:spPr>
+                </pic:pic>
+              </a:graphicData>
+            </a:graphic>
+          </wp:inline>
+        </w:drawing>
+      </w:r>
+    </w:p>
+    <w:p>
+      <w:pPr>
+        <w:spacing w:after="0" w:line="240" w:lineRule="auto"/>
+        <w:jc w:val="both"/>
+        <w:rPr>
+          <w:rStyle w:val="fontstyle01"/>
+          <w:lang w:val="uk-UA"/>
         </w:rPr>
       </w:pPr>
       <w:r>
@@ -1629,26 +1806,134 @@
           <w:rStyle w:val="fontstyle01"/>
           <w:lang w:val="ru-RU"/>
         </w:rPr>
-        <w:t>8 Создать одну переменную, которая будет хранить ваши Фамилия Имя.</w:t>
-      </w:r>
-      <w:r>
-        <w:rPr>
-          <w:rStyle w:val="fontstyle01"/>
-          <w:lang/>
-        </w:rPr>
-        <w:t xml:space="preserve"> </w:t>
-      </w:r>
-      <w:r>
-        <w:rPr>
-          <w:rStyle w:val="fontstyle01"/>
-          <w:lang w:val="ru-RU"/>
-        </w:rPr>
-        <w:t>Создать сложную команду, которая выведет текст «имя_пользователя Фамилия</w:t>
-      </w:r>
-      <w:r>
-        <w:rPr>
-          <w:rStyle w:val="fontstyle01"/>
-          <w:lang/>
+        <w:t>8</w:t>
+      </w:r>
+      <w:proofErr w:type="gramStart"/>
+      <w:r>
+        <w:rPr>
+          <w:rStyle w:val="fontstyle01"/>
+          <w:lang w:val="ru-RU"/>
+        </w:rPr>
+        <w:t xml:space="preserve"> С</w:t>
+      </w:r>
+      <w:proofErr w:type="gramEnd"/>
+      <w:r>
+        <w:rPr>
+          <w:rStyle w:val="fontstyle01"/>
+          <w:lang w:val="ru-RU"/>
+        </w:rPr>
+        <w:t>оздать одну переменную, которая будет хранить ваши Фамилия Имя.</w:t>
+      </w:r>
+      <w:r>
+        <w:rPr>
+          <w:rStyle w:val="fontstyle01"/>
+          <w:lang w:val="ru-RU"/>
+        </w:rPr>
+        <w:t xml:space="preserve"> </w:t>
+      </w:r>
+    </w:p>
+    <w:p>
+      <w:pPr>
+        <w:spacing w:after="0" w:line="240" w:lineRule="auto"/>
+        <w:jc w:val="both"/>
+        <w:rPr>
+          <w:rStyle w:val="fontstyle01"/>
+          <w:lang w:val="ru-RU"/>
+        </w:rPr>
+      </w:pPr>
+      <w:r>
+        <w:rPr>
+          <w:rFonts w:ascii="Calibri" w:hAnsi="Calibri" w:cs="Calibri"/>
+          <w:noProof/>
+          <w:color w:val="000000"/>
+          <w:sz w:val="28"/>
+          <w:szCs w:val="28"/>
+          <w:lang w:val="ru-RU" w:eastAsia="ru-RU"/>
+        </w:rPr>
+        <w:drawing>
+          <wp:inline distT="0" distB="0" distL="0" distR="0">
+            <wp:extent cx="4362450" cy="410244"/>
+            <wp:effectExtent l="19050" t="0" r="0" b="0"/>
+            <wp:docPr id="64" name="Рисунок 64"/>
+            <wp:cNvGraphicFramePr>
+              <a:graphicFrameLocks xmlns:a="http://schemas.openxmlformats.org/drawingml/2006/main" noChangeAspect="1"/>
+            </wp:cNvGraphicFramePr>
+            <a:graphic xmlns:a="http://schemas.openxmlformats.org/drawingml/2006/main">
+              <a:graphicData uri="http://schemas.openxmlformats.org/drawingml/2006/picture">
+                <pic:pic xmlns:pic="http://schemas.openxmlformats.org/drawingml/2006/picture">
+                  <pic:nvPicPr>
+                    <pic:cNvPr id="0" name="Picture 64"/>
+                    <pic:cNvPicPr>
+                      <a:picLocks noChangeAspect="1" noChangeArrowheads="1"/>
+                    </pic:cNvPicPr>
+                  </pic:nvPicPr>
+                  <pic:blipFill>
+                    <a:blip r:embed="rId15" cstate="print"/>
+                    <a:srcRect/>
+                    <a:stretch>
+                      <a:fillRect/>
+                    </a:stretch>
+                  </pic:blipFill>
+                  <pic:spPr bwMode="auto">
+                    <a:xfrm>
+                      <a:off x="0" y="0"/>
+                      <a:ext cx="4427028" cy="416317"/>
+                    </a:xfrm>
+                    <a:prstGeom prst="rect">
+                      <a:avLst/>
+                    </a:prstGeom>
+                    <a:noFill/>
+                    <a:ln w="9525">
+                      <a:noFill/>
+                      <a:miter lim="800000"/>
+                      <a:headEnd/>
+                      <a:tailEnd/>
+                    </a:ln>
+                  </pic:spPr>
+                </pic:pic>
+              </a:graphicData>
+            </a:graphic>
+          </wp:inline>
+        </w:drawing>
+      </w:r>
+    </w:p>
+    <w:p>
+      <w:pPr>
+        <w:spacing w:after="0" w:line="240" w:lineRule="auto"/>
+        <w:jc w:val="both"/>
+        <w:rPr>
+          <w:rStyle w:val="fontstyle01"/>
+          <w:lang w:val="uk-UA"/>
+        </w:rPr>
+      </w:pPr>
+      <w:r>
+        <w:rPr>
+          <w:rStyle w:val="fontstyle01"/>
+          <w:lang w:val="ru-RU"/>
+        </w:rPr>
+        <w:lastRenderedPageBreak/>
+        <w:t>Создать сложную команду, которая выведет текст «</w:t>
+      </w:r>
+      <w:proofErr w:type="spellStart"/>
+      <w:r>
+        <w:rPr>
+          <w:rStyle w:val="fontstyle01"/>
+          <w:lang w:val="ru-RU"/>
+        </w:rPr>
+        <w:t>имя_пользователя</w:t>
+      </w:r>
+      <w:proofErr w:type="spellEnd"/>
+      <w:r>
+        <w:rPr>
+          <w:rStyle w:val="fontstyle01"/>
+          <w:lang w:val="ru-RU"/>
+        </w:rPr>
+        <w:t xml:space="preserve"> Фамилия</w:t>
+      </w:r>
+      <w:r>
+        <w:rPr>
+          <w:rStyle w:val="fontstyle01"/>
+          <w:lang w:val="ru-RU"/>
         </w:rPr>
         <w:t xml:space="preserve"> </w:t>
       </w:r>
@@ -1662,10 +1947,85 @@
       <w:r>
         <w:rPr>
           <w:rStyle w:val="fontstyle01"/>
-          <w:lang/>
-        </w:rPr>
-        <w:t xml:space="preserve"> </w:t>
-      </w:r>
+          <w:lang w:val="ru-RU"/>
+        </w:rPr>
+        <w:t xml:space="preserve"> </w:t>
+      </w:r>
+    </w:p>
+    <w:p>
+      <w:pPr>
+        <w:spacing w:after="0" w:line="240" w:lineRule="auto"/>
+        <w:jc w:val="both"/>
+        <w:rPr>
+          <w:rStyle w:val="fontstyle01"/>
+          <w:lang w:val="uk-UA"/>
+        </w:rPr>
+      </w:pPr>
+      <w:r>
+        <w:rPr>
+          <w:rFonts w:ascii="Calibri" w:hAnsi="Calibri" w:cs="Calibri"/>
+          <w:noProof/>
+          <w:color w:val="000000"/>
+          <w:sz w:val="28"/>
+          <w:szCs w:val="28"/>
+          <w:lang w:val="ru-RU" w:eastAsia="ru-RU"/>
+        </w:rPr>
+        <w:drawing>
+          <wp:inline distT="0" distB="0" distL="0" distR="0">
+            <wp:extent cx="5943600" cy="389084"/>
+            <wp:effectExtent l="19050" t="0" r="0" b="0"/>
+            <wp:docPr id="88" name="Рисунок 88"/>
+            <wp:cNvGraphicFramePr>
+              <a:graphicFrameLocks xmlns:a="http://schemas.openxmlformats.org/drawingml/2006/main" noChangeAspect="1"/>
+            </wp:cNvGraphicFramePr>
+            <a:graphic xmlns:a="http://schemas.openxmlformats.org/drawingml/2006/main">
+              <a:graphicData uri="http://schemas.openxmlformats.org/drawingml/2006/picture">
+                <pic:pic xmlns:pic="http://schemas.openxmlformats.org/drawingml/2006/picture">
+                  <pic:nvPicPr>
+                    <pic:cNvPr id="0" name="Picture 88"/>
+                    <pic:cNvPicPr>
+                      <a:picLocks noChangeAspect="1" noChangeArrowheads="1"/>
+                    </pic:cNvPicPr>
+                  </pic:nvPicPr>
+                  <pic:blipFill>
+                    <a:blip r:embed="rId16" cstate="print"/>
+                    <a:srcRect/>
+                    <a:stretch>
+                      <a:fillRect/>
+                    </a:stretch>
+                  </pic:blipFill>
+                  <pic:spPr bwMode="auto">
+                    <a:xfrm>
+                      <a:off x="0" y="0"/>
+                      <a:ext cx="5943600" cy="389084"/>
+                    </a:xfrm>
+                    <a:prstGeom prst="rect">
+                      <a:avLst/>
+                    </a:prstGeom>
+                    <a:noFill/>
+                    <a:ln w="9525">
+                      <a:noFill/>
+                      <a:miter lim="800000"/>
+                      <a:headEnd/>
+                      <a:tailEnd/>
+                    </a:ln>
+                  </pic:spPr>
+                </pic:pic>
+              </a:graphicData>
+            </a:graphic>
+          </wp:inline>
+        </w:drawing>
+      </w:r>
+    </w:p>
+    <w:p>
+      <w:pPr>
+        <w:spacing w:after="0" w:line="240" w:lineRule="auto"/>
+        <w:jc w:val="both"/>
+        <w:rPr>
+          <w:rStyle w:val="fontstyle01"/>
+          <w:lang w:val="ru-RU"/>
+        </w:rPr>
+      </w:pPr>
       <w:r>
         <w:rPr>
           <w:rStyle w:val="fontstyle01"/>
@@ -1699,7 +2059,7 @@
       <w:r>
         <w:rPr>
           <w:rStyle w:val="fontstyle01"/>
-          <w:lang/>
+          <w:lang w:val="ru-RU"/>
         </w:rPr>
         <w:t xml:space="preserve"> </w:t>
       </w:r>
@@ -1710,52 +2070,6 @@
         </w:rPr>
         <w:t xml:space="preserve">символов. </w:t>
       </w:r>
-      <w:r>
-        <w:rPr>
-          <w:rStyle w:val="fontstyle01"/>
-          <w:lang w:val="ru-RU"/>
-        </w:rPr>
-        <w:t>(</w:t>
-      </w:r>
-      <w:r>
-        <w:rPr>
-          <w:rStyle w:val="fontstyle01"/>
-        </w:rPr>
-        <w:t>screenshot</w:t>
-      </w:r>
-      <w:r>
-        <w:rPr>
-          <w:rStyle w:val="fontstyle01"/>
-          <w:lang w:val="ru-RU"/>
-        </w:rPr>
-        <w:t xml:space="preserve"> </w:t>
-      </w:r>
-      <w:r>
-        <w:rPr>
-          <w:rStyle w:val="fontstyle01"/>
-        </w:rPr>
-        <w:t>with</w:t>
-      </w:r>
-      <w:r>
-        <w:rPr>
-          <w:rStyle w:val="fontstyle01"/>
-          <w:lang w:val="ru-RU"/>
-        </w:rPr>
-        <w:t xml:space="preserve"> </w:t>
-      </w:r>
-      <w:r>
-        <w:rPr>
-          <w:rStyle w:val="fontstyle01"/>
-        </w:rPr>
-        <w:t>commands</w:t>
-      </w:r>
-      <w:r>
-        <w:rPr>
-          <w:rStyle w:val="fontstyle01"/>
-          <w:lang w:val="ru-RU"/>
-        </w:rPr>
-        <w:t>)</w:t>
-      </w:r>
     </w:p>
     <w:p>
       <w:pPr>
@@ -1763,7 +2077,72 @@
         <w:jc w:val="both"/>
         <w:rPr>
           <w:rStyle w:val="fontstyle01"/>
-          <w:lang/>
+          <w:lang w:val="ru-RU"/>
+        </w:rPr>
+      </w:pPr>
+      <w:r>
+        <w:rPr>
+          <w:rFonts w:ascii="Calibri" w:hAnsi="Calibri" w:cs="Calibri"/>
+          <w:noProof/>
+          <w:color w:val="000000"/>
+          <w:sz w:val="28"/>
+          <w:szCs w:val="28"/>
+          <w:lang w:val="ru-RU" w:eastAsia="ru-RU"/>
+        </w:rPr>
+        <w:drawing>
+          <wp:inline distT="0" distB="0" distL="0" distR="0">
+            <wp:extent cx="4562475" cy="762000"/>
+            <wp:effectExtent l="19050" t="0" r="9525" b="0"/>
+            <wp:docPr id="91" name="Рисунок 91"/>
+            <wp:cNvGraphicFramePr>
+              <a:graphicFrameLocks xmlns:a="http://schemas.openxmlformats.org/drawingml/2006/main" noChangeAspect="1"/>
+            </wp:cNvGraphicFramePr>
+            <a:graphic xmlns:a="http://schemas.openxmlformats.org/drawingml/2006/main">
+              <a:graphicData uri="http://schemas.openxmlformats.org/drawingml/2006/picture">
+                <pic:pic xmlns:pic="http://schemas.openxmlformats.org/drawingml/2006/picture">
+                  <pic:nvPicPr>
+                    <pic:cNvPr id="0" name="Picture 91"/>
+                    <pic:cNvPicPr>
+                      <a:picLocks noChangeAspect="1" noChangeArrowheads="1"/>
+                    </pic:cNvPicPr>
+                  </pic:nvPicPr>
+                  <pic:blipFill>
+                    <a:blip r:embed="rId17" cstate="print"/>
+                    <a:srcRect/>
+                    <a:stretch>
+                      <a:fillRect/>
+                    </a:stretch>
+                  </pic:blipFill>
+                  <pic:spPr bwMode="auto">
+                    <a:xfrm>
+                      <a:off x="0" y="0"/>
+                      <a:ext cx="4562475" cy="762000"/>
+                    </a:xfrm>
+                    <a:prstGeom prst="rect">
+                      <a:avLst/>
+                    </a:prstGeom>
+                    <a:noFill/>
+                    <a:ln w="9525">
+                      <a:noFill/>
+                      <a:miter lim="800000"/>
+                      <a:headEnd/>
+                      <a:tailEnd/>
+                    </a:ln>
+                  </pic:spPr>
+                </pic:pic>
+              </a:graphicData>
+            </a:graphic>
+          </wp:inline>
+        </w:drawing>
+      </w:r>
+    </w:p>
+    <w:p>
+      <w:pPr>
+        <w:spacing w:after="0" w:line="240" w:lineRule="auto"/>
+        <w:jc w:val="both"/>
+        <w:rPr>
+          <w:rStyle w:val="fontstyle01"/>
+          <w:lang w:val="ru-RU"/>
         </w:rPr>
       </w:pPr>
       <w:r>
@@ -1778,12 +2157,28 @@
           <w:rStyle w:val="fontstyle01"/>
           <w:lang w:val="ru-RU"/>
         </w:rPr>
-        <w:t>10 Создать переменную и присвоить ей произвольное значение. Вывести</w:t>
-      </w:r>
-      <w:r>
-        <w:rPr>
-          <w:rStyle w:val="fontstyle01"/>
-          <w:lang/>
+        <w:t>10</w:t>
+      </w:r>
+      <w:proofErr w:type="gramStart"/>
+      <w:r>
+        <w:rPr>
+          <w:rStyle w:val="fontstyle01"/>
+          <w:lang w:val="ru-RU"/>
+        </w:rPr>
+        <w:t xml:space="preserve"> С</w:t>
+      </w:r>
+      <w:proofErr w:type="gramEnd"/>
+      <w:r>
+        <w:rPr>
+          <w:rStyle w:val="fontstyle01"/>
+          <w:lang w:val="ru-RU"/>
+        </w:rPr>
+        <w:t>оздать переменную и присвоить ей произвольное значение. Вывести</w:t>
+      </w:r>
+      <w:r>
+        <w:rPr>
+          <w:rStyle w:val="fontstyle01"/>
+          <w:lang w:val="ru-RU"/>
         </w:rPr>
         <w:t xml:space="preserve"> </w:t>
       </w:r>
@@ -1793,6 +2188,7 @@
         <w:spacing w:after="0" w:line="240" w:lineRule="auto"/>
         <w:jc w:val="both"/>
         <w:rPr>
+          <w:rStyle w:val="fontstyle01"/>
           <w:lang w:val="ru-RU"/>
         </w:rPr>
       </w:pPr>
@@ -1802,19 +2198,73 @@
           <w:lang w:val="ru-RU"/>
         </w:rPr>
         <w:t xml:space="preserve">на экран фразу в формате «Значение переменной ИМЯ равно ЗНАЧЕНИЕ». </w:t>
-      </w:r>
-      <w:r>
-        <w:rPr>
-          <w:rStyle w:val="fontstyle01"/>
-        </w:rPr>
-        <w:t>(screenshot with commands)</w:t>
       </w:r>
       <w:bookmarkStart w:id="0" w:name="_GoBack"/>
       <w:bookmarkEnd w:id="0"/>
     </w:p>
+    <w:p>
+      <w:pPr>
+        <w:spacing w:after="0" w:line="240" w:lineRule="auto"/>
+        <w:jc w:val="both"/>
+        <w:rPr>
+          <w:lang w:val="ru-RU"/>
+        </w:rPr>
+      </w:pPr>
+      <w:r>
+        <w:rPr>
+          <w:noProof/>
+          <w:lang w:val="ru-RU" w:eastAsia="ru-RU"/>
+        </w:rPr>
+        <w:drawing>
+          <wp:inline distT="0" distB="0" distL="0" distR="0">
+            <wp:extent cx="5324475" cy="371475"/>
+            <wp:effectExtent l="19050" t="0" r="9525" b="0"/>
+            <wp:docPr id="97" name="Рисунок 97"/>
+            <wp:cNvGraphicFramePr>
+              <a:graphicFrameLocks xmlns:a="http://schemas.openxmlformats.org/drawingml/2006/main" noChangeAspect="1"/>
+            </wp:cNvGraphicFramePr>
+            <a:graphic xmlns:a="http://schemas.openxmlformats.org/drawingml/2006/main">
+              <a:graphicData uri="http://schemas.openxmlformats.org/drawingml/2006/picture">
+                <pic:pic xmlns:pic="http://schemas.openxmlformats.org/drawingml/2006/picture">
+                  <pic:nvPicPr>
+                    <pic:cNvPr id="0" name="Picture 97"/>
+                    <pic:cNvPicPr>
+                      <a:picLocks noChangeAspect="1" noChangeArrowheads="1"/>
+                    </pic:cNvPicPr>
+                  </pic:nvPicPr>
+                  <pic:blipFill>
+                    <a:blip r:embed="rId18" cstate="print"/>
+                    <a:srcRect/>
+                    <a:stretch>
+                      <a:fillRect/>
+                    </a:stretch>
+                  </pic:blipFill>
+                  <pic:spPr bwMode="auto">
+                    <a:xfrm>
+                      <a:off x="0" y="0"/>
+                      <a:ext cx="5324475" cy="371475"/>
+                    </a:xfrm>
+                    <a:prstGeom prst="rect">
+                      <a:avLst/>
+                    </a:prstGeom>
+                    <a:noFill/>
+                    <a:ln w="9525">
+                      <a:noFill/>
+                      <a:miter lim="800000"/>
+                      <a:headEnd/>
+                      <a:tailEnd/>
+                    </a:ln>
+                  </pic:spPr>
+                </pic:pic>
+              </a:graphicData>
+            </a:graphic>
+          </wp:inline>
+        </w:drawing>
+      </w:r>
+    </w:p>
     <w:sectPr>
       <w:pgSz w:w="12240" w:h="15840"/>
-      <w:pgMar w:top="1440" w:right="1440" w:bottom="426" w:left="1440" w:header="720" w:footer="720" w:gutter="0"/>
+      <w:pgMar w:top="567" w:right="1440" w:bottom="426" w:left="1440" w:header="720" w:footer="720" w:gutter="0"/>
       <w:cols w:space="720"/>
       <w:docGrid w:linePitch="360"/>
     </w:sectPr>
@@ -2351,7 +2801,7 @@
   <a:extraClrSchemeLst/>
   <a:extLst>
     <a:ext uri="{05A4C25C-085E-4340-85A3-A5531E510DB2}">
-      <thm15:themeFamily xmlns:thm15="http://schemas.microsoft.com/office/thememl/2012/main" xmlns="" name="Office Theme" id="{62F939B6-93AF-4DB8-9C6B-D6C7DFDC589F}" vid="{4A3C46E8-61CC-4603-A589-7422A47A8E4A}"/>
+      <thm15:themeFamily xmlns="" xmlns:thm15="http://schemas.microsoft.com/office/thememl/2012/main" name="Office Theme" id="{62F939B6-93AF-4DB8-9C6B-D6C7DFDC589F}" vid="{4A3C46E8-61CC-4603-A589-7422A47A8E4A}"/>
     </a:ext>
   </a:extLst>
 </a:theme>

</xml_diff>